<commit_message>
Final draft uploaded to repo
</commit_message>
<xml_diff>
--- a/ProjectPlanningReportDJ.docx
+++ b/ProjectPlanningReportDJ.docx
@@ -403,13 +403,8 @@
           </w:tcPr>
           <w:p>
             <w:r>
-              <w:t>FILE*</w:t>
-            </w:r>
-            <w:proofErr w:type="spellStart"/>
-            <w:r>
-              <w:t>fp</w:t>
-            </w:r>
-            <w:proofErr w:type="spellEnd"/>
+              <w:t>FILE*fp</w:t>
+            </w:r>
           </w:p>
         </w:tc>
         <w:tc>
@@ -604,11 +599,7 @@
         <w:t>i</w:t>
       </w:r>
       <w:r>
-        <w:t xml:space="preserve">nt </w:t>
-      </w:r>
-      <w:proofErr w:type="spellStart"/>
-      <w:r>
-        <w:t>ReadFont</w:t>
+        <w:t>nt ReadFont</w:t>
       </w:r>
       <w:r>
         <w:t>F</w:t>
@@ -616,7 +607,6 @@
       <w:r>
         <w:t>ile</w:t>
       </w:r>
-      <w:proofErr w:type="spellEnd"/>
       <w:r>
         <w:t xml:space="preserve"> (</w:t>
       </w:r>
@@ -633,13 +623,8 @@
         <w:t xml:space="preserve"> Font</w:t>
       </w:r>
       <w:r>
-        <w:t xml:space="preserve"> *</w:t>
-      </w:r>
-      <w:proofErr w:type="spellStart"/>
-      <w:r>
-        <w:t>FontArray</w:t>
-      </w:r>
-      <w:proofErr w:type="spellEnd"/>
+        <w:t xml:space="preserve"> *FontArray</w:t>
+      </w:r>
       <w:r>
         <w:t>)</w:t>
       </w:r>
@@ -693,15 +678,7 @@
         <w:t>Output</w:t>
       </w:r>
       <w:r>
-        <w:t xml:space="preserve"> – Stores the data into the </w:t>
-      </w:r>
-      <w:proofErr w:type="spellStart"/>
-      <w:r>
-        <w:t>FontArray</w:t>
-      </w:r>
-      <w:proofErr w:type="spellEnd"/>
-      <w:r>
-        <w:t xml:space="preserve"> using </w:t>
+        <w:t xml:space="preserve"> – Stores the data into the FontArray using </w:t>
       </w:r>
       <w:r>
         <w:t>a</w:t>
@@ -737,18 +714,10 @@
     </w:p>
     <w:p>
       <w:r>
-        <w:t xml:space="preserve">int </w:t>
-      </w:r>
-      <w:proofErr w:type="spellStart"/>
-      <w:r>
-        <w:t>ReadText</w:t>
-      </w:r>
-      <w:r>
-        <w:t>File</w:t>
-      </w:r>
-      <w:proofErr w:type="spellEnd"/>
-      <w:r>
-        <w:t xml:space="preserve"> (char*filename</w:t>
+        <w:t>int ReadText</w:t>
+      </w:r>
+      <w:r>
+        <w:t>File (char*filename</w:t>
       </w:r>
       <w:r>
         <w:t xml:space="preserve">, </w:t>
@@ -830,27 +799,14 @@
       <w:r>
         <w:t xml:space="preserve">loat </w:t>
       </w:r>
-      <w:proofErr w:type="spellStart"/>
-      <w:r>
-        <w:t>FindScaleFactor</w:t>
-      </w:r>
-      <w:proofErr w:type="spellEnd"/>
-      <w:r>
-        <w:t xml:space="preserve"> </w:t>
+      <w:r>
+        <w:t xml:space="preserve">FindScaleFactor </w:t>
       </w:r>
       <w:r>
         <w:t>(float</w:t>
       </w:r>
       <w:r>
-        <w:t xml:space="preserve"> </w:t>
-      </w:r>
-      <w:proofErr w:type="spellStart"/>
-      <w:r>
-        <w:t>TextHeight</w:t>
-      </w:r>
-      <w:proofErr w:type="spellEnd"/>
-      <w:r>
-        <w:t>)</w:t>
+        <w:t xml:space="preserve"> TextHeight)</w:t>
       </w:r>
     </w:p>
     <w:p>
@@ -872,13 +828,8 @@
       <w:pPr>
         <w:ind w:firstLine="720"/>
       </w:pPr>
-      <w:proofErr w:type="spellStart"/>
-      <w:r>
-        <w:t>TextHeight</w:t>
-      </w:r>
-      <w:proofErr w:type="spellEnd"/>
-      <w:r>
-        <w:t xml:space="preserve"> - input of desired text height from user.</w:t>
+      <w:r>
+        <w:t>TextHeight - input of desired text height from user.</w:t>
       </w:r>
     </w:p>
     <w:p>
@@ -886,15 +837,7 @@
         <w:ind w:firstLine="720"/>
       </w:pPr>
       <w:r>
-        <w:t xml:space="preserve">ScaleFactor – output is </w:t>
-      </w:r>
-      <w:proofErr w:type="spellStart"/>
-      <w:r>
-        <w:t>TextHeight</w:t>
-      </w:r>
-      <w:proofErr w:type="spellEnd"/>
-      <w:r>
-        <w:t>/18</w:t>
+        <w:t>ScaleFactor – output is TextHeight/18</w:t>
       </w:r>
     </w:p>
     <w:p>
@@ -945,19 +888,14 @@
         <w:t>nt</w:t>
       </w:r>
       <w:r>
+        <w:t xml:space="preserve"> ScaleAndOffset</w:t>
+      </w:r>
+      <w:r>
+        <w:t>Word</w:t>
+      </w:r>
+      <w:r>
         <w:t xml:space="preserve"> </w:t>
       </w:r>
-      <w:proofErr w:type="spellStart"/>
-      <w:r>
-        <w:t>ScaleAndOffset</w:t>
-      </w:r>
-      <w:r>
-        <w:t>Word</w:t>
-      </w:r>
-      <w:proofErr w:type="spellEnd"/>
-      <w:r>
-        <w:t xml:space="preserve"> </w:t>
-      </w:r>
       <w:r>
         <w:t>(char</w:t>
       </w:r>
@@ -965,27 +903,17 @@
         <w:t>* word</w:t>
       </w:r>
       <w:r>
-        <w:t xml:space="preserve">, float ScaleFactor, int </w:t>
-      </w:r>
-      <w:proofErr w:type="spellStart"/>
-      <w:r>
-        <w:t>x</w:t>
+        <w:t>, float ScaleFactor, int x</w:t>
       </w:r>
       <w:r>
         <w:t>Position</w:t>
       </w:r>
-      <w:proofErr w:type="spellEnd"/>
-      <w:r>
-        <w:t xml:space="preserve">, int </w:t>
-      </w:r>
-      <w:proofErr w:type="spellStart"/>
-      <w:r>
-        <w:t>y</w:t>
+      <w:r>
+        <w:t>, int y</w:t>
       </w:r>
       <w:r>
         <w:t>Position</w:t>
       </w:r>
-      <w:proofErr w:type="spellEnd"/>
       <w:r>
         <w:t>)</w:t>
       </w:r>
@@ -1068,29 +996,8 @@
       <w:r>
         <w:t xml:space="preserve">Int </w:t>
       </w:r>
-      <w:proofErr w:type="spellStart"/>
-      <w:r>
-        <w:t>NextLine</w:t>
-      </w:r>
-      <w:proofErr w:type="spellEnd"/>
-      <w:r>
-        <w:t xml:space="preserve"> (float* </w:t>
-      </w:r>
-      <w:proofErr w:type="spellStart"/>
-      <w:r>
-        <w:t>xPosition</w:t>
-      </w:r>
-      <w:proofErr w:type="spellEnd"/>
-      <w:r>
-        <w:t>, float *</w:t>
-      </w:r>
-      <w:proofErr w:type="spellStart"/>
-      <w:r>
-        <w:t>yPosition</w:t>
-      </w:r>
-      <w:proofErr w:type="spellEnd"/>
-      <w:r>
-        <w:t>)</w:t>
+      <w:r>
+        <w:t>NextLine (float* xPosition, float *yPosition)</w:t>
       </w:r>
     </w:p>
     <w:p>
@@ -1112,11 +1019,9 @@
       <w:pPr>
         <w:ind w:firstLine="720"/>
       </w:pPr>
-      <w:proofErr w:type="spellStart"/>
       <w:r>
         <w:t>xPosition</w:t>
       </w:r>
-      <w:proofErr w:type="spellEnd"/>
       <w:r>
         <w:t xml:space="preserve"> </w:t>
       </w:r>
@@ -1137,16 +1042,11 @@
       <w:pPr>
         <w:ind w:firstLine="720"/>
       </w:pPr>
-      <w:proofErr w:type="spellStart"/>
       <w:r>
         <w:t>yPos</w:t>
       </w:r>
       <w:r>
-        <w:t>ition</w:t>
-      </w:r>
-      <w:proofErr w:type="spellEnd"/>
-      <w:r>
-        <w:t xml:space="preserve"> – points to most recent x coordinate</w:t>
+        <w:t>ition – points to most recent x coordinate</w:t>
       </w:r>
     </w:p>
     <w:p>
@@ -1167,13 +1067,8 @@
         <w:t>i</w:t>
       </w:r>
       <w:r>
-        <w:t xml:space="preserve">nt </w:t>
-      </w:r>
-      <w:proofErr w:type="spellStart"/>
-      <w:r>
-        <w:t>SendToGCode</w:t>
-      </w:r>
-      <w:proofErr w:type="spellEnd"/>
+        <w:t>nt SendToGCode</w:t>
+      </w:r>
       <w:r>
         <w:t xml:space="preserve"> (char *</w:t>
       </w:r>
@@ -1189,30 +1084,15 @@
       <w:r>
         <w:t xml:space="preserve">struct </w:t>
       </w:r>
-      <w:proofErr w:type="spellStart"/>
       <w:r>
         <w:t>GCode</w:t>
       </w:r>
-      <w:proofErr w:type="spellEnd"/>
       <w:r>
         <w:t>,</w:t>
       </w:r>
       <w:r>
-        <w:t xml:space="preserve"> int </w:t>
-      </w:r>
-      <w:proofErr w:type="spellStart"/>
-      <w:r>
-        <w:t>xPosition</w:t>
-      </w:r>
-      <w:proofErr w:type="spellEnd"/>
-      <w:r>
-        <w:t xml:space="preserve">, int </w:t>
-      </w:r>
-      <w:proofErr w:type="spellStart"/>
-      <w:r>
-        <w:t>yPosition</w:t>
-      </w:r>
-      <w:proofErr w:type="spellEnd"/>
+        <w:t xml:space="preserve"> int xPosition, int yPosition</w:t>
+      </w:r>
       <w:r>
         <w:t>)</w:t>
       </w:r>
@@ -1245,13 +1125,8 @@
       <w:r>
         <w:t xml:space="preserve"> </w:t>
       </w:r>
-      <w:proofErr w:type="spellStart"/>
-      <w:r>
-        <w:t>FontArray</w:t>
-      </w:r>
-      <w:proofErr w:type="spellEnd"/>
-      <w:r>
-        <w:t xml:space="preserve"> with character data and scaled word from text file.</w:t>
+      <w:r>
+        <w:t>FontArray with character data and scaled word from text file.</w:t>
       </w:r>
     </w:p>
     <w:p>
@@ -1262,15 +1137,7 @@
         <w:t xml:space="preserve">Output – Translates ACSII </w:t>
       </w:r>
       <w:r>
-        <w:t xml:space="preserve">values with </w:t>
-      </w:r>
-      <w:proofErr w:type="spellStart"/>
-      <w:r>
-        <w:t>GCode</w:t>
-      </w:r>
-      <w:proofErr w:type="spellEnd"/>
-      <w:r>
-        <w:t xml:space="preserve"> commands </w:t>
+        <w:t xml:space="preserve">values with GCode commands </w:t>
       </w:r>
       <w:r>
         <w:t>ready to send to plotter</w:t>
@@ -1447,11 +1314,9 @@
             <w:tcW w:w="2088" w:type="dxa"/>
           </w:tcPr>
           <w:p>
-            <w:proofErr w:type="spellStart"/>
             <w:r>
               <w:t>ReadFontFile</w:t>
             </w:r>
-            <w:proofErr w:type="spellEnd"/>
           </w:p>
         </w:tc>
         <w:tc>
@@ -1512,11 +1377,9 @@
             <w:tcW w:w="2088" w:type="dxa"/>
           </w:tcPr>
           <w:p>
-            <w:proofErr w:type="spellStart"/>
             <w:r>
               <w:t>ReadFontFile</w:t>
             </w:r>
-            <w:proofErr w:type="spellEnd"/>
           </w:p>
         </w:tc>
         <w:tc>
@@ -1564,11 +1427,9 @@
             <w:tcW w:w="2088" w:type="dxa"/>
           </w:tcPr>
           <w:p>
-            <w:proofErr w:type="spellStart"/>
             <w:r>
               <w:t>ReadFontFile</w:t>
             </w:r>
-            <w:proofErr w:type="spellEnd"/>
           </w:p>
         </w:tc>
         <w:tc>
@@ -1611,11 +1472,9 @@
             <w:tcW w:w="2088" w:type="dxa"/>
           </w:tcPr>
           <w:p>
-            <w:proofErr w:type="spellStart"/>
             <w:r>
               <w:t>FindScaleFactor</w:t>
             </w:r>
-            <w:proofErr w:type="spellEnd"/>
           </w:p>
         </w:tc>
         <w:tc>
@@ -1661,11 +1520,9 @@
             <w:tcW w:w="2088" w:type="dxa"/>
           </w:tcPr>
           <w:p>
-            <w:proofErr w:type="spellStart"/>
             <w:r>
               <w:t>ReadTextFile</w:t>
             </w:r>
-            <w:proofErr w:type="spellEnd"/>
           </w:p>
         </w:tc>
         <w:tc>
@@ -1708,11 +1565,9 @@
             <w:tcW w:w="2088" w:type="dxa"/>
           </w:tcPr>
           <w:p>
-            <w:proofErr w:type="spellStart"/>
             <w:r>
               <w:t>ReadTextFile</w:t>
             </w:r>
-            <w:proofErr w:type="spellEnd"/>
           </w:p>
         </w:tc>
         <w:tc>
@@ -1755,11 +1610,9 @@
             <w:tcW w:w="2088" w:type="dxa"/>
           </w:tcPr>
           <w:p>
-            <w:proofErr w:type="spellStart"/>
             <w:r>
               <w:t>ScaleAndOffsetWord</w:t>
             </w:r>
-            <w:proofErr w:type="spellEnd"/>
           </w:p>
         </w:tc>
         <w:tc>
@@ -1805,11 +1658,9 @@
             <w:tcW w:w="2088" w:type="dxa"/>
           </w:tcPr>
           <w:p>
-            <w:proofErr w:type="spellStart"/>
             <w:r>
               <w:t>SendToGCode</w:t>
             </w:r>
-            <w:proofErr w:type="spellEnd"/>
           </w:p>
         </w:tc>
         <w:tc>
@@ -1855,11 +1706,9 @@
             <w:tcW w:w="2088" w:type="dxa"/>
           </w:tcPr>
           <w:p>
-            <w:proofErr w:type="spellStart"/>
             <w:r>
               <w:t>SendToGCode</w:t>
             </w:r>
-            <w:proofErr w:type="spellEnd"/>
           </w:p>
         </w:tc>
         <w:tc>
@@ -1881,23 +1730,7 @@
               <w:t>Word “Hello!</w:t>
             </w:r>
             <w:r>
-              <w:t xml:space="preserve">” </w:t>
-            </w:r>
-            <w:proofErr w:type="gramStart"/>
-            <w:r>
-              <w:t>- !</w:t>
-            </w:r>
-            <w:proofErr w:type="gramEnd"/>
-            <w:r>
-              <w:t xml:space="preserve"> not included in </w:t>
-            </w:r>
-            <w:proofErr w:type="spellStart"/>
-            <w:r>
-              <w:t>FontArray</w:t>
-            </w:r>
-            <w:proofErr w:type="spellEnd"/>
-            <w:r>
-              <w:t xml:space="preserve"> </w:t>
+              <w:t xml:space="preserve">” - ! not included in FontArray </w:t>
             </w:r>
           </w:p>
         </w:tc>

</xml_diff>